<commit_message>
Update How to host digital menu.docx
</commit_message>
<xml_diff>
--- a/How to host digital menu.docx
+++ b/How to host digital menu.docx
@@ -190,7 +190,34 @@
         </w:numPr>
       </w:pPr>
       <w:r>
-        <w:t xml:space="preserve">Copy source code DigitalMenu folder in </w:t>
+        <w:t xml:space="preserve">Copy source code </w:t>
+      </w:r>
+      <w:proofErr w:type="spellStart"/>
+      <w:r>
+        <w:t>DigitalMenu</w:t>
+      </w:r>
+      <w:proofErr w:type="spellEnd"/>
+      <w:r>
+        <w:t xml:space="preserve"> or </w:t>
+      </w:r>
+      <w:proofErr w:type="spellStart"/>
+      <w:r>
+        <w:t>DigitalMenu</w:t>
+      </w:r>
+      <w:proofErr w:type="spellEnd"/>
+      <w:r>
+        <w:t xml:space="preserve"> Inside of Published</w:t>
+      </w:r>
+      <w:r>
+        <w:t xml:space="preserve"> folder in</w:t>
+      </w:r>
+      <w:r>
+        <w:t xml:space="preserve"> to</w:t>
+      </w:r>
+      <w:bookmarkStart w:id="0" w:name="_GoBack"/>
+      <w:bookmarkEnd w:id="0"/>
+      <w:r>
+        <w:t xml:space="preserve"> </w:t>
       </w:r>
       <w:r>
         <w:t>C:\inetpub\wwwroot</w:t>
@@ -399,12 +426,7 @@
         </w:numPr>
       </w:pPr>
       <w:r>
-        <w:t>Permission errors e</w:t>
-      </w:r>
-      <w:bookmarkStart w:id="0" w:name="_GoBack"/>
-      <w:bookmarkEnd w:id="0"/>
-      <w:r>
-        <w:t>tc.</w:t>
+        <w:t>Permission errors etc.</w:t>
       </w:r>
     </w:p>
     <w:sectPr>

</xml_diff>